<commit_message>
incluido dt nascimento na capa
</commit_message>
<xml_diff>
--- a/modelos/capaProcesso.docx
+++ b/modelos/capaProcesso.docx
@@ -142,7 +142,29 @@
                 <w:color w:val="000000"/>
                 <w:lang w:eastAsia="pt-BR"/>
               </w:rPr>
-              <w:t>{{estadoCivil}}</w:t>
+              <w:t>{{</w:t>
+            </w:r>
+            <w:proofErr w:type="spellStart"/>
+            <w:r>
+              <w:rPr>
+                <w:rFonts w:ascii="Calibri" w:eastAsia="Times New Roman" w:hAnsi="Calibri" w:cs="Calibri"/>
+                <w:b/>
+                <w:bCs/>
+                <w:color w:val="000000"/>
+                <w:lang w:eastAsia="pt-BR"/>
+              </w:rPr>
+              <w:t>estadoCivil</w:t>
+            </w:r>
+            <w:proofErr w:type="spellEnd"/>
+            <w:r>
+              <w:rPr>
+                <w:rFonts w:ascii="Calibri" w:eastAsia="Times New Roman" w:hAnsi="Calibri" w:cs="Calibri"/>
+                <w:b/>
+                <w:bCs/>
+                <w:color w:val="000000"/>
+                <w:lang w:eastAsia="pt-BR"/>
+              </w:rPr>
+              <w:t>}}</w:t>
             </w:r>
           </w:p>
         </w:tc>
@@ -172,7 +194,29 @@
                 <w:color w:val="000000"/>
                 <w:lang w:eastAsia="pt-BR"/>
               </w:rPr>
-              <w:t>{{profissao}}</w:t>
+              <w:t>{{</w:t>
+            </w:r>
+            <w:proofErr w:type="spellStart"/>
+            <w:r>
+              <w:rPr>
+                <w:rFonts w:ascii="Calibri" w:eastAsia="Times New Roman" w:hAnsi="Calibri" w:cs="Calibri"/>
+                <w:b/>
+                <w:bCs/>
+                <w:color w:val="000000"/>
+                <w:lang w:eastAsia="pt-BR"/>
+              </w:rPr>
+              <w:t>profissao</w:t>
+            </w:r>
+            <w:proofErr w:type="spellEnd"/>
+            <w:r>
+              <w:rPr>
+                <w:rFonts w:ascii="Calibri" w:eastAsia="Times New Roman" w:hAnsi="Calibri" w:cs="Calibri"/>
+                <w:b/>
+                <w:bCs/>
+                <w:color w:val="000000"/>
+                <w:lang w:eastAsia="pt-BR"/>
+              </w:rPr>
+              <w:t>}}</w:t>
             </w:r>
           </w:p>
         </w:tc>
@@ -236,7 +280,29 @@
                 <w:color w:val="000000"/>
                 <w:lang w:eastAsia="pt-BR"/>
               </w:rPr>
-              <w:t>{{cpf}}</w:t>
+              <w:t>{{</w:t>
+            </w:r>
+            <w:proofErr w:type="spellStart"/>
+            <w:r>
+              <w:rPr>
+                <w:rFonts w:ascii="Calibri" w:eastAsia="Times New Roman" w:hAnsi="Calibri" w:cs="Calibri"/>
+                <w:b/>
+                <w:bCs/>
+                <w:color w:val="000000"/>
+                <w:lang w:eastAsia="pt-BR"/>
+              </w:rPr>
+              <w:t>cpf</w:t>
+            </w:r>
+            <w:proofErr w:type="spellEnd"/>
+            <w:r>
+              <w:rPr>
+                <w:rFonts w:ascii="Calibri" w:eastAsia="Times New Roman" w:hAnsi="Calibri" w:cs="Calibri"/>
+                <w:b/>
+                <w:bCs/>
+                <w:color w:val="000000"/>
+                <w:lang w:eastAsia="pt-BR"/>
+              </w:rPr>
+              <w:t>}}</w:t>
             </w:r>
           </w:p>
         </w:tc>
@@ -266,7 +332,29 @@
                 <w:color w:val="000000"/>
                 <w:lang w:eastAsia="pt-BR"/>
               </w:rPr>
-              <w:t>{{rg}}</w:t>
+              <w:t>{{</w:t>
+            </w:r>
+            <w:proofErr w:type="spellStart"/>
+            <w:r>
+              <w:rPr>
+                <w:rFonts w:ascii="Calibri" w:eastAsia="Times New Roman" w:hAnsi="Calibri" w:cs="Calibri"/>
+                <w:b/>
+                <w:bCs/>
+                <w:color w:val="000000"/>
+                <w:lang w:eastAsia="pt-BR"/>
+              </w:rPr>
+              <w:t>rg</w:t>
+            </w:r>
+            <w:proofErr w:type="spellEnd"/>
+            <w:r>
+              <w:rPr>
+                <w:rFonts w:ascii="Calibri" w:eastAsia="Times New Roman" w:hAnsi="Calibri" w:cs="Calibri"/>
+                <w:b/>
+                <w:bCs/>
+                <w:color w:val="000000"/>
+                <w:lang w:eastAsia="pt-BR"/>
+              </w:rPr>
+              <w:t>}}</w:t>
             </w:r>
           </w:p>
         </w:tc>
@@ -301,7 +389,29 @@
                 <w:color w:val="000000"/>
                 <w:lang w:eastAsia="pt-BR"/>
               </w:rPr>
-              <w:t>{{endereco}}</w:t>
+              <w:t>{{</w:t>
+            </w:r>
+            <w:proofErr w:type="spellStart"/>
+            <w:r>
+              <w:rPr>
+                <w:rFonts w:ascii="Calibri" w:eastAsia="Times New Roman" w:hAnsi="Calibri" w:cs="Calibri"/>
+                <w:b/>
+                <w:bCs/>
+                <w:color w:val="000000"/>
+                <w:lang w:eastAsia="pt-BR"/>
+              </w:rPr>
+              <w:t>endereco</w:t>
+            </w:r>
+            <w:proofErr w:type="spellEnd"/>
+            <w:r>
+              <w:rPr>
+                <w:rFonts w:ascii="Calibri" w:eastAsia="Times New Roman" w:hAnsi="Calibri" w:cs="Calibri"/>
+                <w:b/>
+                <w:bCs/>
+                <w:color w:val="000000"/>
+                <w:lang w:eastAsia="pt-BR"/>
+              </w:rPr>
+              <w:t>}}</w:t>
             </w:r>
           </w:p>
         </w:tc>
@@ -466,20 +576,30 @@
                 <w:color w:val="000000"/>
                 <w:lang w:eastAsia="pt-BR"/>
               </w:rPr>
-              <w:t xml:space="preserve">Email: </w:t>
-            </w:r>
-            <w:hyperlink r:id="rId7" w:history="1">
-              <w:r>
-                <w:rPr>
-                  <w:rStyle w:val="Hyperlink"/>
-                  <w:rFonts w:ascii="Calibri" w:eastAsia="Times New Roman" w:hAnsi="Calibri" w:cs="Calibri"/>
-                  <w:b/>
-                  <w:bCs/>
-                  <w:lang w:eastAsia="pt-BR"/>
-                </w:rPr>
-                <w:t>jeancruz.adv@gmail.com</w:t>
-              </w:r>
-            </w:hyperlink>
+              <w:t>Data de Nascimento: {{</w:t>
+            </w:r>
+            <w:proofErr w:type="spellStart"/>
+            <w:r>
+              <w:rPr>
+                <w:rFonts w:ascii="Calibri" w:eastAsia="Times New Roman" w:hAnsi="Calibri" w:cs="Calibri"/>
+                <w:b/>
+                <w:bCs/>
+                <w:color w:val="000000"/>
+                <w:lang w:eastAsia="pt-BR"/>
+              </w:rPr>
+              <w:t>data_nascimento</w:t>
+            </w:r>
+            <w:proofErr w:type="spellEnd"/>
+            <w:r>
+              <w:rPr>
+                <w:rFonts w:ascii="Calibri" w:eastAsia="Times New Roman" w:hAnsi="Calibri" w:cs="Calibri"/>
+                <w:b/>
+                <w:bCs/>
+                <w:color w:val="000000"/>
+                <w:lang w:eastAsia="pt-BR"/>
+              </w:rPr>
+              <w:t xml:space="preserve">}} </w:t>
+            </w:r>
           </w:p>
         </w:tc>
       </w:tr>
@@ -2114,10 +2234,10 @@
       </w:pPr>
     </w:p>
     <w:sectPr>
-      <w:headerReference w:type="even" r:id="rId8"/>
-      <w:headerReference w:type="default" r:id="rId9"/>
-      <w:footerReference w:type="default" r:id="rId10"/>
-      <w:headerReference w:type="first" r:id="rId11"/>
+      <w:headerReference w:type="even" r:id="rId7"/>
+      <w:headerReference w:type="default" r:id="rId8"/>
+      <w:footerReference w:type="default" r:id="rId9"/>
+      <w:headerReference w:type="first" r:id="rId10"/>
       <w:pgSz w:w="11906" w:h="16838"/>
       <w:pgMar w:top="567" w:right="1134" w:bottom="1134" w:left="567" w:header="1191" w:footer="57" w:gutter="0"/>
       <w:cols w:space="708"/>

</xml_diff>